<commit_message>
Descriptions of the variables and parameters of the class RegiaoAdministrativa.php
</commit_message>
<xml_diff>
--- a/Code Descriptions/Package Model/Class RegiaoAdministrativa.php.docx
+++ b/Code Descriptions/Package Model/Class RegiaoAdministrativa.php.docx
@@ -7,6 +7,7 @@
       <w:pPr>
         <w:rPr>
           <w:b/>
+          <w:lang w:val="en-US"/>
         </w:rPr>
       </w:pPr>
       <w:r>
@@ -31,8 +32,15 @@
       <w:r>
         <w:rPr>
           <w:b/>
-        </w:rPr>
-        <w:t xml:space="preserve">Class name: </w:t>
+          <w:lang w:val="en-US"/>
+        </w:rPr>
+        <w:t>Class</w:t>
+      </w:r>
+      <w:r>
+        <w:rPr>
+          <w:b/>
+        </w:rPr>
+        <w:t xml:space="preserve"> name: </w:t>
       </w:r>
       <w:proofErr w:type="spellStart"/>
       <w:r>
@@ -47,10 +55,273 @@
       <w:r>
         <w:t>Variables:</w:t>
       </w:r>
+    </w:p>
+    <w:p>
+      <w:pPr>
+        <w:rPr>
+          <w:lang w:val="pt-BR"/>
+        </w:rPr>
+      </w:pPr>
+      <w:r>
+        <w:rPr>
+          <w:lang w:val="pt-BR"/>
+        </w:rPr>
+        <w:t>$</w:t>
+      </w:r>
+      <w:proofErr w:type="spellStart"/>
+      <w:proofErr w:type="gramStart"/>
+      <w:r>
+        <w:rPr>
+          <w:lang w:val="pt-BR"/>
+        </w:rPr>
+        <w:t>idRegiaoAdministrativa</w:t>
+      </w:r>
+      <w:proofErr w:type="spellEnd"/>
+      <w:proofErr w:type="gramEnd"/>
+      <w:r>
+        <w:rPr>
+          <w:lang w:val="pt-BR"/>
+        </w:rPr>
+        <w:t xml:space="preserve">: it </w:t>
+      </w:r>
+      <w:r>
+        <w:t>is</w:t>
+      </w:r>
+      <w:r>
+        <w:rPr>
+          <w:lang w:val="pt-BR"/>
+        </w:rPr>
+        <w:t xml:space="preserve"> </w:t>
+      </w:r>
+      <w:proofErr w:type="spellStart"/>
+      <w:r>
+        <w:rPr>
+          <w:lang w:val="pt-BR"/>
+        </w:rPr>
+        <w:t>the</w:t>
+      </w:r>
+      <w:proofErr w:type="spellEnd"/>
+      <w:r>
+        <w:rPr>
+          <w:lang w:val="pt-BR"/>
+        </w:rPr>
+        <w:t xml:space="preserve">  </w:t>
+      </w:r>
+      <w:r>
+        <w:t xml:space="preserve">identifier </w:t>
+      </w:r>
+      <w:r>
+        <w:rPr>
+          <w:lang w:val="pt-BR"/>
+        </w:rPr>
+        <w:t xml:space="preserve"> </w:t>
+      </w:r>
+      <w:proofErr w:type="spellStart"/>
+      <w:r>
+        <w:rPr>
+          <w:lang w:val="pt-BR"/>
+        </w:rPr>
+        <w:t>o</w:t>
+      </w:r>
       <w:bookmarkStart w:id="0" w:name="_GoBack"/>
       <w:bookmarkEnd w:id="0"/>
+      <w:r>
+        <w:rPr>
+          <w:lang w:val="pt-BR"/>
+        </w:rPr>
+        <w:t>f</w:t>
+      </w:r>
+      <w:proofErr w:type="spellEnd"/>
+      <w:r>
+        <w:rPr>
+          <w:lang w:val="pt-BR"/>
+        </w:rPr>
+        <w:t xml:space="preserve"> </w:t>
+      </w:r>
+      <w:proofErr w:type="spellStart"/>
+      <w:r>
+        <w:rPr>
+          <w:lang w:val="pt-BR"/>
+        </w:rPr>
+        <w:t>the</w:t>
+      </w:r>
+      <w:proofErr w:type="spellEnd"/>
+      <w:r>
+        <w:rPr>
+          <w:lang w:val="pt-BR"/>
+        </w:rPr>
+        <w:t xml:space="preserve">  </w:t>
+      </w:r>
+      <w:r>
+        <w:rPr>
+          <w:lang w:val="en-US"/>
+        </w:rPr>
+        <w:t>administrative</w:t>
+      </w:r>
+      <w:r>
+        <w:rPr>
+          <w:lang w:val="pt-BR"/>
+        </w:rPr>
+        <w:t xml:space="preserve"> region</w:t>
+      </w:r>
+      <w:r>
+        <w:rPr>
+          <w:lang w:val="pt-BR"/>
+        </w:rPr>
+        <w:t>. M</w:t>
+      </w:r>
+      <w:r>
+        <w:rPr>
+          <w:lang w:val="pt-BR"/>
+        </w:rPr>
+        <w:t xml:space="preserve">ust </w:t>
+      </w:r>
+      <w:proofErr w:type="spellStart"/>
+      <w:r>
+        <w:rPr>
+          <w:lang w:val="pt-BR"/>
+        </w:rPr>
+        <w:t>be</w:t>
+      </w:r>
+      <w:proofErr w:type="spellEnd"/>
+      <w:r>
+        <w:rPr>
+          <w:lang w:val="pt-BR"/>
+        </w:rPr>
+        <w:t xml:space="preserve"> a </w:t>
+      </w:r>
+      <w:proofErr w:type="spellStart"/>
+      <w:r>
+        <w:rPr>
+          <w:lang w:val="pt-BR"/>
+        </w:rPr>
+        <w:t>numeric</w:t>
+      </w:r>
+      <w:proofErr w:type="spellEnd"/>
+      <w:r>
+        <w:rPr>
+          <w:lang w:val="pt-BR"/>
+        </w:rPr>
+        <w:t xml:space="preserve"> </w:t>
+      </w:r>
+      <w:proofErr w:type="spellStart"/>
+      <w:r>
+        <w:rPr>
+          <w:lang w:val="pt-BR"/>
+        </w:rPr>
+        <w:t>value</w:t>
+      </w:r>
+      <w:proofErr w:type="spellEnd"/>
+      <w:r>
+        <w:rPr>
+          <w:lang w:val="pt-BR"/>
+        </w:rPr>
+        <w:t>.</w:t>
+      </w:r>
     </w:p>
-    <w:p/>
+    <w:p>
+      <w:pPr>
+        <w:rPr>
+          <w:lang w:val="pt-BR"/>
+        </w:rPr>
+      </w:pPr>
+      <w:r>
+        <w:rPr>
+          <w:lang w:val="pt-BR"/>
+        </w:rPr>
+        <w:t>$</w:t>
+      </w:r>
+      <w:proofErr w:type="spellStart"/>
+      <w:proofErr w:type="gramStart"/>
+      <w:r>
+        <w:rPr>
+          <w:lang w:val="pt-BR"/>
+        </w:rPr>
+        <w:t>nomeRegiao</w:t>
+      </w:r>
+      <w:proofErr w:type="spellEnd"/>
+      <w:proofErr w:type="gramEnd"/>
+      <w:r>
+        <w:rPr>
+          <w:lang w:val="pt-BR"/>
+        </w:rPr>
+        <w:t>;</w:t>
+      </w:r>
+    </w:p>
+    <w:p>
+      <w:pPr>
+        <w:rPr>
+          <w:lang w:val="pt-BR"/>
+        </w:rPr>
+      </w:pPr>
+      <w:proofErr w:type="spellStart"/>
+      <w:r>
+        <w:rPr>
+          <w:lang w:val="pt-BR"/>
+        </w:rPr>
+        <w:t>Paremeters</w:t>
+      </w:r>
+      <w:proofErr w:type="spellEnd"/>
+      <w:r>
+        <w:rPr>
+          <w:lang w:val="pt-BR"/>
+        </w:rPr>
+        <w:t xml:space="preserve">: </w:t>
+      </w:r>
+    </w:p>
+    <w:p>
+      <w:pPr>
+        <w:rPr>
+          <w:lang w:val="pt-BR"/>
+        </w:rPr>
+      </w:pPr>
+      <w:r>
+        <w:rPr>
+          <w:lang w:val="pt-BR"/>
+        </w:rPr>
+        <w:t>$</w:t>
+      </w:r>
+      <w:proofErr w:type="spellStart"/>
+      <w:proofErr w:type="gramStart"/>
+      <w:r>
+        <w:rPr>
+          <w:lang w:val="pt-BR"/>
+        </w:rPr>
+        <w:t>idRA</w:t>
+      </w:r>
+      <w:proofErr w:type="spellEnd"/>
+      <w:proofErr w:type="gramEnd"/>
+      <w:r>
+        <w:rPr>
+          <w:lang w:val="pt-BR"/>
+        </w:rPr>
+        <w:t>,</w:t>
+      </w:r>
+    </w:p>
+    <w:p>
+      <w:r>
+        <w:rPr>
+          <w:lang w:val="pt-BR"/>
+        </w:rPr>
+        <w:t>$</w:t>
+      </w:r>
+      <w:proofErr w:type="spellStart"/>
+      <w:proofErr w:type="gramStart"/>
+      <w:r>
+        <w:rPr>
+          <w:lang w:val="pt-BR"/>
+        </w:rPr>
+        <w:t>nomeRegiao</w:t>
+      </w:r>
+      <w:proofErr w:type="spellEnd"/>
+      <w:proofErr w:type="gramEnd"/>
+      <w:r>
+        <w:rPr>
+          <w:lang w:val="pt-BR"/>
+        </w:rPr>
+        <w:tab/>
+      </w:r>
+    </w:p>
     <w:p/>
     <w:sectPr>
       <w:headerReference w:type="default" r:id="rId7"/>
@@ -331,7 +602,7 @@
     <w:qFormat/>
     <w:rsid w:val="00D649FE"/>
     <w:rPr>
-      <w:lang w:val="en-US"/>
+      <w:lang w:val="en-GB"/>
     </w:rPr>
   </w:style>
   <w:style w:type="character" w:default="1" w:styleId="Fontepargpadro">
@@ -606,7 +877,7 @@
     <w:qFormat/>
     <w:rsid w:val="00D649FE"/>
     <w:rPr>
-      <w:lang w:val="en-US"/>
+      <w:lang w:val="en-GB"/>
     </w:rPr>
   </w:style>
   <w:style w:type="character" w:default="1" w:styleId="Fontepargpadro">

</xml_diff>